<commit_message>
Added more details about choice of data range and binning.
</commit_message>
<xml_diff>
--- a/Thesis.docx
+++ b/Thesis.docx
@@ -339,8 +339,582 @@
         <w:pStyle w:val="Paragraph"/>
       </w:pPr>
       <w:r>
+        <w:t xml:space="preserve">In the following sections we will measure the fit characteristics of reweighting EFT to SM data. To do so we need to select some observables to perform fits with. In addition to a handful of phase-space observables, we will also examine optimal observables. We also need to select for each observable, the range and bin sizes, in as objective a way as possible, as these will affect the fit results to some degree. </w:t>
+      </w:r>
+    </w:p>
+    <w:p>
+      <w:pPr>
+        <w:pStyle w:val="Paragraph"/>
+      </w:pPr>
+      <w:r>
+        <w:t>We will continue to use t</w:t>
+      </w:r>
+      <w:r>
+        <w:t xml:space="preserve">he SM and EFT data samples </w:t>
+      </w:r>
+      <w:r>
+        <w:t xml:space="preserve">used previously. Both samples contain 1M events, which we will scale to a luminosity of 10 </w:t>
+      </w:r>
+      <w:r>
+        <w:t>fb</w:t>
+      </w:r>
+      <w:r>
+        <w:rPr>
+          <w:vertAlign w:val="superscript"/>
+        </w:rPr>
+        <w:t>–1</w:t>
+      </w:r>
+      <w:r>
+        <w:t>.</w:t>
+      </w:r>
+    </w:p>
+    <w:p>
+      <w:pPr>
+        <w:pStyle w:val="Heading2"/>
+      </w:pPr>
+      <w:r>
+        <w:t>Data range</w:t>
+      </w:r>
+    </w:p>
+    <w:p>
+      <w:pPr>
+        <w:pStyle w:val="Paragraph"/>
+        <w:rPr>
+          <w:rFonts w:eastAsiaTheme="minorEastAsia"/>
+        </w:rPr>
+      </w:pPr>
+      <w:r>
+        <w:rPr>
+          <w:rFonts w:eastAsiaTheme="minorEastAsia"/>
+        </w:rPr>
+        <w:t xml:space="preserve">Most of our observables have long tails approaching a sparse distribution of single events separated by areas </w:t>
+      </w:r>
+      <w:r>
+        <w:rPr>
+          <w:rFonts w:eastAsiaTheme="minorEastAsia"/>
+        </w:rPr>
+        <w:t>with</w:t>
+      </w:r>
+      <w:r>
+        <w:rPr>
+          <w:rFonts w:eastAsiaTheme="minorEastAsia"/>
+        </w:rPr>
+        <w:t xml:space="preserve"> </w:t>
+      </w:r>
+      <w:r>
+        <w:rPr>
+          <w:rFonts w:eastAsiaTheme="minorEastAsia"/>
+        </w:rPr>
+        <w:t>no</w:t>
+      </w:r>
+      <w:r>
+        <w:rPr>
+          <w:rFonts w:eastAsiaTheme="minorEastAsia"/>
+        </w:rPr>
+        <w:t xml:space="preserve"> events. Once binned, these sparse areas will result in bins with low statistics</w:t>
+      </w:r>
+      <w:r>
+        <w:rPr>
+          <w:rFonts w:eastAsiaTheme="minorEastAsia"/>
+        </w:rPr>
+        <w:t xml:space="preserve"> and empty bins</w:t>
+      </w:r>
+      <w:r>
+        <w:rPr>
+          <w:rFonts w:eastAsiaTheme="minorEastAsia"/>
+        </w:rPr>
+        <w:t>. When fitting</w:t>
+      </w:r>
+      <w:r>
+        <w:rPr>
+          <w:rFonts w:eastAsiaTheme="minorEastAsia"/>
+        </w:rPr>
+        <w:t xml:space="preserve">, all bins are treated equally </w:t>
+      </w:r>
+      <w:r>
+        <w:rPr>
+          <w:rFonts w:eastAsiaTheme="minorEastAsia"/>
+        </w:rPr>
+        <w:t xml:space="preserve">and if we have a relatively high number of low statistic bins, these can dominate the fit results. </w:t>
+      </w:r>
+      <w:r>
+        <w:rPr>
+          <w:rFonts w:eastAsiaTheme="minorEastAsia"/>
+        </w:rPr>
+        <w:t>With</w:t>
+      </w:r>
+      <w:r>
+        <w:rPr>
+          <w:rFonts w:eastAsiaTheme="minorEastAsia"/>
+        </w:rPr>
+        <w:t xml:space="preserve"> some fit </w:t>
+      </w:r>
+      <w:r>
+        <w:rPr>
+          <w:rFonts w:eastAsiaTheme="minorEastAsia"/>
+        </w:rPr>
+        <w:t>objectives</w:t>
+      </w:r>
+      <w:r>
+        <w:rPr>
+          <w:rFonts w:eastAsiaTheme="minorEastAsia"/>
+        </w:rPr>
+        <w:t xml:space="preserve">, such as </w:t>
+      </w:r>
+      <w:r>
+        <w:rPr>
+          <w:rFonts w:eastAsiaTheme="minorEastAsia"/>
+        </w:rPr>
+        <w:t xml:space="preserve">minimizing </w:t>
+      </w:r>
+      <w:r>
+        <w:rPr>
+          <w:rFonts w:eastAsiaTheme="minorEastAsia"/>
+        </w:rPr>
+        <w:sym w:font="Symbol" w:char="F063"/>
+      </w:r>
+      <w:r>
+        <w:rPr>
+          <w:rFonts w:eastAsiaTheme="minorEastAsia"/>
+          <w:vertAlign w:val="superscript"/>
+        </w:rPr>
+        <w:t>2</w:t>
+      </w:r>
+      <w:r>
+        <w:rPr>
+          <w:rFonts w:eastAsiaTheme="minorEastAsia"/>
+        </w:rPr>
+        <w:t xml:space="preserve">, empty </w:t>
+      </w:r>
+      <w:r>
+        <w:rPr>
+          <w:rFonts w:eastAsiaTheme="minorEastAsia"/>
+        </w:rPr>
+        <w:t xml:space="preserve">data </w:t>
+      </w:r>
+      <w:r>
+        <w:rPr>
+          <w:rFonts w:eastAsiaTheme="minorEastAsia"/>
+        </w:rPr>
+        <w:t>bins are skipped, reducing the degrees of freedom for the fit.</w:t>
+      </w:r>
+    </w:p>
+    <w:p>
+      <w:pPr>
+        <w:pStyle w:val="Paragraph"/>
+        <w:rPr>
+          <w:rFonts w:eastAsiaTheme="minorEastAsia"/>
+        </w:rPr>
+      </w:pPr>
+      <w:r>
+        <w:rPr>
+          <w:rFonts w:eastAsiaTheme="minorEastAsia"/>
+        </w:rPr>
+        <w:t xml:space="preserve">One can solve such problems, by using different bin sizes </w:t>
+      </w:r>
+      <w:r>
+        <w:rPr>
+          <w:rFonts w:eastAsiaTheme="minorEastAsia"/>
+        </w:rPr>
+        <w:t xml:space="preserve">across the data range </w:t>
+      </w:r>
+      <w:r>
+        <w:rPr>
+          <w:rFonts w:eastAsiaTheme="minorEastAsia"/>
+        </w:rPr>
+        <w:t>to ensure that no bin</w:t>
+      </w:r>
+      <w:r>
+        <w:rPr>
+          <w:rFonts w:eastAsiaTheme="minorEastAsia"/>
+        </w:rPr>
+        <w:t>s have low statistics. This is discussed in the next section. For simplicity though, we have chosen to use equal-width bins for our histograms, thus sparse data tails remain an issue, and the data range must be carefully chosen.</w:t>
+      </w:r>
+    </w:p>
+    <w:p>
+      <w:pPr>
+        <w:pStyle w:val="Paragraph"/>
+        <w:rPr>
+          <w:rFonts w:eastAsiaTheme="minorEastAsia"/>
+        </w:rPr>
+      </w:pPr>
+      <w:r>
+        <w:rPr>
+          <w:rFonts w:eastAsiaTheme="minorEastAsia"/>
+        </w:rPr>
+        <w:t xml:space="preserve">To set the data range in a somewhat objective manner, we have chosen ranges that exclude less than 10 events on either end, after scaling to the test luminosity of </w:t>
+      </w:r>
+      <w:r>
+        <w:t>10</w:t>
+      </w:r>
+      <w:r>
+        <w:t> </w:t>
+      </w:r>
+      <w:r>
+        <w:t>fb</w:t>
+      </w:r>
+      <w:r>
+        <w:rPr>
+          <w:vertAlign w:val="superscript"/>
+        </w:rPr>
+        <w:t>–1</w:t>
+      </w:r>
+      <w:r>
+        <w:rPr>
+          <w:rFonts w:eastAsiaTheme="minorEastAsia"/>
+        </w:rPr>
+        <w:t xml:space="preserve">. Thus the underflow and overflow bins will have less than 10 events. Why use 10 events as the criteria? Simply because, a bin with 10 events and thus an error of </w:t>
+      </w:r>
+      <m:oMath>
+        <m:rad>
+          <m:radPr>
+            <m:degHide m:val="1"/>
+            <m:ctrlPr>
+              <w:rPr>
+                <w:rFonts w:ascii="Cambria Math" w:eastAsiaTheme="minorEastAsia" w:hAnsi="Cambria Math"/>
+                <w:i/>
+              </w:rPr>
+            </m:ctrlPr>
+          </m:radPr>
+          <m:deg/>
+          <m:e>
+            <m:r>
+              <m:rPr>
+                <m:nor/>
+              </m:rPr>
+              <w:rPr>
+                <w:rFonts w:ascii="Cambria Math" w:eastAsiaTheme="minorEastAsia" w:hAnsi="Cambria Math"/>
+              </w:rPr>
+              <m:t>10</m:t>
+            </m:r>
+          </m:e>
+        </m:rad>
+      </m:oMath>
+      <w:r>
+        <w:rPr>
+          <w:rFonts w:eastAsiaTheme="minorEastAsia"/>
+        </w:rPr>
+        <w:t xml:space="preserve"> has more than a 3 sigma probability of not having a true value of zero. Bins with less than 10 events have a small but significant probability of being zero.</w:t>
+      </w:r>
+    </w:p>
+    <w:p>
+      <w:pPr>
+        <w:pStyle w:val="Paragraph"/>
+        <w:rPr>
+          <w:rFonts w:eastAsiaTheme="minorEastAsia"/>
+        </w:rPr>
+      </w:pPr>
+      <w:r>
+        <w:rPr>
+          <w:rFonts w:eastAsiaTheme="minorEastAsia"/>
+        </w:rPr>
+        <w:t>In addition, we have set the range based solely upon the SM data sample, that is the data sample that we are fitting to and not the EFT data sample that we are reweighting. A common range and bin size must be used to perform binned fits. Normally one bins one’s data (the SM sample) according to its characteristics, and then bins the model (the reweighted EFT sample) equivalently.</w:t>
+      </w:r>
+    </w:p>
+    <w:p>
+      <w:pPr>
+        <w:pStyle w:val="Heading2"/>
+      </w:pPr>
+      <w:r>
+        <w:lastRenderedPageBreak/>
+        <w:t>Binning</w:t>
+      </w:r>
+      <w:r>
+        <w:t xml:space="preserve"> for binned fits</w:t>
+      </w:r>
+    </w:p>
+    <w:p>
+      <w:pPr>
+        <w:pStyle w:val="Paragraph"/>
+        <w:rPr>
+          <w:rFonts w:eastAsiaTheme="minorEastAsia"/>
+        </w:rPr>
+      </w:pPr>
+      <w:r>
+        <w:rPr>
+          <w:rFonts w:eastAsiaTheme="minorEastAsia"/>
+        </w:rPr>
+        <w:t>All</w:t>
+      </w:r>
+      <w:r>
+        <w:rPr>
+          <w:rFonts w:eastAsiaTheme="minorEastAsia"/>
+        </w:rPr>
+        <w:t xml:space="preserve"> choices in binning affect </w:t>
+      </w:r>
+      <w:r>
+        <w:rPr>
+          <w:rFonts w:eastAsiaTheme="minorEastAsia"/>
+        </w:rPr>
+        <w:t>fit results to some degree, and unfortunately it is not easy to gauge t</w:t>
+      </w:r>
+      <w:r>
+        <w:rPr>
+          <w:rFonts w:eastAsiaTheme="minorEastAsia"/>
+        </w:rPr>
+        <w:t>hese e</w:t>
+      </w:r>
+      <w:r>
+        <w:rPr>
+          <w:rFonts w:eastAsiaTheme="minorEastAsia"/>
+        </w:rPr>
+        <w:t>ffects.</w:t>
+      </w:r>
+      <w:r>
+        <w:rPr>
+          <w:rFonts w:eastAsiaTheme="minorEastAsia"/>
+        </w:rPr>
+        <w:t xml:space="preserve"> We desire that fit results remain fairly stable as a function of binning near our binning choice.</w:t>
+      </w:r>
+    </w:p>
+    <w:p>
+      <w:pPr>
+        <w:pStyle w:val="Paragraph"/>
+        <w:rPr>
+          <w:rFonts w:eastAsiaTheme="minorEastAsia"/>
+        </w:rPr>
+      </w:pPr>
+      <w:r>
+        <w:rPr>
+          <w:rFonts w:eastAsiaTheme="minorEastAsia"/>
+        </w:rPr>
+        <w:t xml:space="preserve">We have several choices when binning our data. The </w:t>
+      </w:r>
+      <w:r>
+        <w:rPr>
+          <w:rFonts w:eastAsiaTheme="minorEastAsia"/>
+          <w:b/>
+        </w:rPr>
+        <w:t>first choice</w:t>
+      </w:r>
+      <w:r>
+        <w:rPr>
+          <w:rFonts w:eastAsiaTheme="minorEastAsia"/>
+        </w:rPr>
+        <w:t xml:space="preserve"> is whether a single bin-width should be used across the entire range, equivalent to dividing the data range equally into a specified number of bins, or whether different bin-widths should be used through the data range.</w:t>
+      </w:r>
+    </w:p>
+    <w:p>
+      <w:pPr>
+        <w:pStyle w:val="Paragraph"/>
+        <w:rPr>
+          <w:rFonts w:eastAsiaTheme="minorEastAsia"/>
+        </w:rPr>
+      </w:pPr>
+      <w:r>
+        <w:rPr>
+          <w:rFonts w:eastAsiaTheme="minorEastAsia"/>
+        </w:rPr>
+        <w:t xml:space="preserve">The choice of a single bin-width is obviously the simplest. However, as mentioned in the previous section, our observables often have areas of sparse events at one or both ends of their data range. These areas will contain bins that are empty or with low statistics. One cannot reweight an empty bin, and bins with low statistics have larger relative errors. </w:t>
+      </w:r>
+      <w:r>
+        <w:rPr>
+          <w:rFonts w:eastAsiaTheme="minorEastAsia"/>
+        </w:rPr>
+        <w:t xml:space="preserve">When fitting, all bins are treated equally and if we have a relatively high number of low statistic bins, these can dominate the fit results. </w:t>
+      </w:r>
+      <w:r>
+        <w:rPr>
+          <w:rFonts w:eastAsiaTheme="minorEastAsia"/>
+        </w:rPr>
+        <w:t>Also w</w:t>
+      </w:r>
+      <w:r>
+        <w:rPr>
+          <w:rFonts w:eastAsiaTheme="minorEastAsia"/>
+        </w:rPr>
+        <w:t xml:space="preserve">ith some fit objectives, such as minimizing </w:t>
+      </w:r>
+      <w:r>
+        <w:rPr>
+          <w:rFonts w:eastAsiaTheme="minorEastAsia"/>
+        </w:rPr>
+        <w:sym w:font="Symbol" w:char="F063"/>
+      </w:r>
+      <w:r>
+        <w:rPr>
+          <w:rFonts w:eastAsiaTheme="minorEastAsia"/>
+          <w:vertAlign w:val="superscript"/>
+        </w:rPr>
+        <w:t>2</w:t>
+      </w:r>
+      <w:r>
+        <w:rPr>
+          <w:rFonts w:eastAsiaTheme="minorEastAsia"/>
+        </w:rPr>
+        <w:t xml:space="preserve">, empty </w:t>
+      </w:r>
+      <w:r>
+        <w:rPr>
+          <w:rFonts w:eastAsiaTheme="minorEastAsia"/>
+        </w:rPr>
+        <w:t xml:space="preserve">data </w:t>
+      </w:r>
+      <w:r>
+        <w:rPr>
+          <w:rFonts w:eastAsiaTheme="minorEastAsia"/>
+        </w:rPr>
+        <w:t>bins are skipped, reducing the degrees of freedom for the fit.</w:t>
+      </w:r>
+    </w:p>
+    <w:p>
+      <w:pPr>
+        <w:pStyle w:val="Paragraph"/>
+        <w:rPr>
+          <w:rFonts w:eastAsiaTheme="minorEastAsia"/>
+        </w:rPr>
+      </w:pPr>
+      <w:r>
+        <w:rPr>
+          <w:rFonts w:eastAsiaTheme="minorEastAsia"/>
+        </w:rPr>
+        <w:t>One can solve such problems, by using different bin sizes across the data range to ensure that no bins have low statistics.</w:t>
+      </w:r>
+      <w:r>
+        <w:rPr>
+          <w:rFonts w:eastAsiaTheme="minorEastAsia"/>
+        </w:rPr>
+        <w:t xml:space="preserve"> </w:t>
+      </w:r>
+      <w:r>
+        <w:rPr>
+          <w:rFonts w:eastAsiaTheme="minorEastAsia"/>
+        </w:rPr>
+        <w:t>Thus there will be more bins in areas of high density and</w:t>
+      </w:r>
+      <w:r>
+        <w:rPr>
+          <w:rFonts w:eastAsiaTheme="minorEastAsia"/>
+        </w:rPr>
+        <w:t xml:space="preserve"> fewer in areas of low density. One can divide each bin’s height by its bin width, to create a density distribution, but this is not necessary for fitting, and will cannot be used with a likelihood fit objective that compares event counts. However, gauging the binning effects of a specific choice of variable bin-widths on a fit result is not an easy task.</w:t>
+      </w:r>
+    </w:p>
+    <w:p>
+      <w:pPr>
+        <w:pStyle w:val="Paragraph"/>
+        <w:rPr>
+          <w:rFonts w:eastAsiaTheme="minorEastAsia"/>
+        </w:rPr>
+      </w:pPr>
+      <w:r>
+        <w:rPr>
+          <w:rFonts w:eastAsiaTheme="minorEastAsia"/>
+        </w:rPr>
+        <w:t xml:space="preserve">For this project, </w:t>
+      </w:r>
+      <w:r>
+        <w:rPr>
+          <w:rFonts w:eastAsiaTheme="minorEastAsia"/>
+        </w:rPr>
+        <w:t xml:space="preserve">we have chosen </w:t>
+      </w:r>
+      <w:r>
+        <w:rPr>
+          <w:rFonts w:eastAsiaTheme="minorEastAsia"/>
+        </w:rPr>
+        <w:t xml:space="preserve">for simplicity </w:t>
+      </w:r>
+      <w:r>
+        <w:rPr>
+          <w:rFonts w:eastAsiaTheme="minorEastAsia"/>
+        </w:rPr>
+        <w:t>to u</w:t>
+      </w:r>
+      <w:r>
+        <w:rPr>
+          <w:rFonts w:eastAsiaTheme="minorEastAsia"/>
+        </w:rPr>
+        <w:t>se equal-width bins for our histograms, despite the potential benefits of variable bin-widths. This means that we must be aware of the sparse regions in our data, and take care to handle empty and low-statistic bins appropriately. This is discussed further in the sections describing the fits performed.</w:t>
+      </w:r>
+    </w:p>
+    <w:p>
+      <w:pPr>
+        <w:pStyle w:val="Paragraph"/>
+        <w:rPr>
+          <w:rFonts w:eastAsiaTheme="minorEastAsia"/>
+        </w:rPr>
+      </w:pPr>
+      <w:r>
+        <w:rPr>
+          <w:rFonts w:eastAsiaTheme="minorEastAsia"/>
+        </w:rPr>
+        <w:t>One potential compromise between variable and fixed bin-widths, is to use fixed bin-widths, and then to fill in empty bins with events from adjacent non-empty bins, spreading the events evenly across the empty areas. This has the same affect of creating wider pseudo-bins locally where the density is lower, without actually changing the binning scheme. This obviously can only be done on model histograms and not data histograms, as data should never be modified. This technique is used where appropriate, and discussed further in sections describing the fits performed.</w:t>
+      </w:r>
+    </w:p>
+    <w:p>
+      <w:pPr>
+        <w:pStyle w:val="Paragraph"/>
+        <w:rPr>
+          <w:rFonts w:eastAsiaTheme="minorEastAsia"/>
+        </w:rPr>
+      </w:pPr>
+      <w:r>
+        <w:rPr>
+          <w:rFonts w:eastAsiaTheme="minorEastAsia"/>
+        </w:rPr>
+        <w:t>One can also obviously avoid low-statistic and empty bins by using more events.</w:t>
+      </w:r>
+    </w:p>
+    <w:p>
+      <w:pPr>
+        <w:pStyle w:val="Paragraph"/>
+        <w:rPr>
+          <w:rFonts w:eastAsiaTheme="minorEastAsia"/>
+        </w:rPr>
+      </w:pPr>
+      <w:r>
+        <w:rPr>
+          <w:rFonts w:eastAsiaTheme="minorEastAsia"/>
+        </w:rPr>
+        <w:t xml:space="preserve">The </w:t>
+      </w:r>
+      <w:r>
+        <w:rPr>
+          <w:rFonts w:eastAsiaTheme="minorEastAsia"/>
+          <w:b/>
+        </w:rPr>
+        <w:t>second choice</w:t>
+      </w:r>
+      <w:r>
+        <w:rPr>
+          <w:rFonts w:eastAsiaTheme="minorEastAsia"/>
+        </w:rPr>
+        <w:t xml:space="preserve">, in the case of using fixed bin-widths, is the number of bins to use across the data range. There are widely different suggestions on how to determine the optimal number of bins for a given data set. For </w:t>
+      </w:r>
+    </w:p>
+    <w:p>
+      <w:pPr>
+        <w:pStyle w:val="Paragraph"/>
+        <w:rPr>
+          <w:rFonts w:eastAsiaTheme="minorEastAsia"/>
+        </w:rPr>
+      </w:pPr>
+    </w:p>
+    <w:p>
+      <w:pPr>
+        <w:pStyle w:val="Paragraph"/>
+        <w:rPr>
+          <w:rFonts w:eastAsiaTheme="minorEastAsia"/>
+        </w:rPr>
+      </w:pPr>
+    </w:p>
+    <w:p>
+      <w:pPr>
+        <w:pStyle w:val="Paragraph"/>
+      </w:pPr>
+      <w:r>
         <w:t>Table of selected observables. Description of range definition.</w:t>
       </w:r>
+    </w:p>
+    <w:p>
+      <w:pPr>
+        <w:pStyle w:val="Paragraph"/>
+      </w:pPr>
+    </w:p>
+    <w:p>
+      <w:pPr>
+        <w:pStyle w:val="Paragraph"/>
+      </w:pPr>
     </w:p>
     <w:p>
       <w:pPr>
@@ -635,22 +1209,22 @@
     <w:tbl>
       <w:tblPr>
         <w:tblStyle w:val="TableGridLight"/>
-        <w:tblW w:w="0" w:type="auto"/>
+        <w:tblW w:w="5000" w:type="pct"/>
         <w:tblLook w:val="04A0" w:firstRow="1" w:lastRow="0" w:firstColumn="1" w:lastColumn="0" w:noHBand="0" w:noVBand="1"/>
       </w:tblPr>
       <w:tblGrid>
-        <w:gridCol w:w="1810"/>
-        <w:gridCol w:w="730"/>
-        <w:gridCol w:w="1735"/>
-        <w:gridCol w:w="663"/>
-        <w:gridCol w:w="1000"/>
-        <w:gridCol w:w="1191"/>
-        <w:gridCol w:w="1064"/>
+        <w:gridCol w:w="1833"/>
+        <w:gridCol w:w="740"/>
+        <w:gridCol w:w="1756"/>
+        <w:gridCol w:w="671"/>
+        <w:gridCol w:w="1011"/>
+        <w:gridCol w:w="1205"/>
+        <w:gridCol w:w="1074"/>
       </w:tblGrid>
       <w:tr>
         <w:tc>
           <w:tcPr>
-            <w:tcW w:w="0" w:type="auto"/>
+            <w:tcW w:w="1105" w:type="pct"/>
             <w:vAlign w:val="center"/>
           </w:tcPr>
           <w:p>
@@ -671,7 +1245,7 @@
         </w:tc>
         <w:tc>
           <w:tcPr>
-            <w:tcW w:w="0" w:type="auto"/>
+            <w:tcW w:w="446" w:type="pct"/>
             <w:vAlign w:val="center"/>
           </w:tcPr>
           <w:p>
@@ -693,7 +1267,7 @@
         </w:tc>
         <w:tc>
           <w:tcPr>
-            <w:tcW w:w="0" w:type="auto"/>
+            <w:tcW w:w="1059" w:type="pct"/>
             <w:vAlign w:val="center"/>
           </w:tcPr>
           <w:p>
@@ -715,7 +1289,7 @@
         </w:tc>
         <w:tc>
           <w:tcPr>
-            <w:tcW w:w="0" w:type="auto"/>
+            <w:tcW w:w="405" w:type="pct"/>
             <w:vAlign w:val="center"/>
           </w:tcPr>
           <w:p>
@@ -737,7 +1311,7 @@
         </w:tc>
         <w:tc>
           <w:tcPr>
-            <w:tcW w:w="0" w:type="auto"/>
+            <w:tcW w:w="610" w:type="pct"/>
             <w:vAlign w:val="center"/>
           </w:tcPr>
           <w:p>
@@ -772,7 +1346,7 @@
         </w:tc>
         <w:tc>
           <w:tcPr>
-            <w:tcW w:w="0" w:type="auto"/>
+            <w:tcW w:w="727" w:type="pct"/>
           </w:tcPr>
           <w:p>
             <w:pPr>
@@ -821,7 +1395,7 @@
         </w:tc>
         <w:tc>
           <w:tcPr>
-            <w:tcW w:w="0" w:type="auto"/>
+            <w:tcW w:w="649" w:type="pct"/>
           </w:tcPr>
           <w:p>
             <w:pPr>
@@ -873,7 +1447,7 @@
       <w:tr>
         <w:tc>
           <w:tcPr>
-            <w:tcW w:w="0" w:type="auto"/>
+            <w:tcW w:w="1105" w:type="pct"/>
             <w:vAlign w:val="center"/>
           </w:tcPr>
           <w:p>
@@ -907,7 +1481,7 @@
         </w:tc>
         <w:tc>
           <w:tcPr>
-            <w:tcW w:w="0" w:type="auto"/>
+            <w:tcW w:w="446" w:type="pct"/>
             <w:vAlign w:val="center"/>
           </w:tcPr>
           <w:p>
@@ -923,7 +1497,7 @@
         </w:tc>
         <w:tc>
           <w:tcPr>
-            <w:tcW w:w="0" w:type="auto"/>
+            <w:tcW w:w="1059" w:type="pct"/>
             <w:vAlign w:val="center"/>
           </w:tcPr>
           <w:p>
@@ -939,7 +1513,7 @@
         </w:tc>
         <w:tc>
           <w:tcPr>
-            <w:tcW w:w="0" w:type="auto"/>
+            <w:tcW w:w="405" w:type="pct"/>
             <w:vAlign w:val="center"/>
           </w:tcPr>
           <w:p>
@@ -955,7 +1529,7 @@
         </w:tc>
         <w:tc>
           <w:tcPr>
-            <w:tcW w:w="0" w:type="auto"/>
+            <w:tcW w:w="610" w:type="pct"/>
             <w:vAlign w:val="center"/>
           </w:tcPr>
           <w:p>
@@ -971,7 +1545,7 @@
         </w:tc>
         <w:tc>
           <w:tcPr>
-            <w:tcW w:w="0" w:type="auto"/>
+            <w:tcW w:w="727" w:type="pct"/>
           </w:tcPr>
           <w:p>
             <w:pPr>
@@ -986,7 +1560,7 @@
         </w:tc>
         <w:tc>
           <w:tcPr>
-            <w:tcW w:w="0" w:type="auto"/>
+            <w:tcW w:w="649" w:type="pct"/>
           </w:tcPr>
           <w:p>
             <w:pPr>
@@ -1003,7 +1577,7 @@
       <w:tr>
         <w:tc>
           <w:tcPr>
-            <w:tcW w:w="0" w:type="auto"/>
+            <w:tcW w:w="1105" w:type="pct"/>
             <w:vAlign w:val="center"/>
           </w:tcPr>
           <w:p>
@@ -1056,7 +1630,7 @@
         </w:tc>
         <w:tc>
           <w:tcPr>
-            <w:tcW w:w="0" w:type="auto"/>
+            <w:tcW w:w="446" w:type="pct"/>
             <w:vAlign w:val="center"/>
           </w:tcPr>
           <w:p>
@@ -1072,7 +1646,7 @@
         </w:tc>
         <w:tc>
           <w:tcPr>
-            <w:tcW w:w="0" w:type="auto"/>
+            <w:tcW w:w="1059" w:type="pct"/>
             <w:vAlign w:val="center"/>
           </w:tcPr>
           <w:p>
@@ -1094,7 +1668,7 @@
         </w:tc>
         <w:tc>
           <w:tcPr>
-            <w:tcW w:w="0" w:type="auto"/>
+            <w:tcW w:w="405" w:type="pct"/>
             <w:vAlign w:val="center"/>
           </w:tcPr>
           <w:p>
@@ -1110,7 +1684,7 @@
         </w:tc>
         <w:tc>
           <w:tcPr>
-            <w:tcW w:w="0" w:type="auto"/>
+            <w:tcW w:w="610" w:type="pct"/>
             <w:vAlign w:val="center"/>
           </w:tcPr>
           <w:p>
@@ -1126,7 +1700,7 @@
         </w:tc>
         <w:tc>
           <w:tcPr>
-            <w:tcW w:w="0" w:type="auto"/>
+            <w:tcW w:w="727" w:type="pct"/>
           </w:tcPr>
           <w:p>
             <w:pPr>
@@ -1141,7 +1715,7 @@
         </w:tc>
         <w:tc>
           <w:tcPr>
-            <w:tcW w:w="0" w:type="auto"/>
+            <w:tcW w:w="649" w:type="pct"/>
           </w:tcPr>
           <w:p>
             <w:pPr>
@@ -1158,7 +1732,7 @@
       <w:tr>
         <w:tc>
           <w:tcPr>
-            <w:tcW w:w="0" w:type="auto"/>
+            <w:tcW w:w="1105" w:type="pct"/>
             <w:vAlign w:val="center"/>
           </w:tcPr>
           <w:p>
@@ -1179,7 +1753,7 @@
         </w:tc>
         <w:tc>
           <w:tcPr>
-            <w:tcW w:w="0" w:type="auto"/>
+            <w:tcW w:w="446" w:type="pct"/>
             <w:vAlign w:val="center"/>
           </w:tcPr>
           <w:p>
@@ -1195,7 +1769,7 @@
         </w:tc>
         <w:tc>
           <w:tcPr>
-            <w:tcW w:w="0" w:type="auto"/>
+            <w:tcW w:w="1059" w:type="pct"/>
             <w:vAlign w:val="center"/>
           </w:tcPr>
           <w:p>
@@ -1211,7 +1785,7 @@
         </w:tc>
         <w:tc>
           <w:tcPr>
-            <w:tcW w:w="0" w:type="auto"/>
+            <w:tcW w:w="405" w:type="pct"/>
             <w:vAlign w:val="center"/>
           </w:tcPr>
           <w:p>
@@ -1227,7 +1801,7 @@
         </w:tc>
         <w:tc>
           <w:tcPr>
-            <w:tcW w:w="0" w:type="auto"/>
+            <w:tcW w:w="610" w:type="pct"/>
             <w:vAlign w:val="center"/>
           </w:tcPr>
           <w:p>
@@ -1243,7 +1817,7 @@
         </w:tc>
         <w:tc>
           <w:tcPr>
-            <w:tcW w:w="0" w:type="auto"/>
+            <w:tcW w:w="727" w:type="pct"/>
           </w:tcPr>
           <w:p>
             <w:pPr>
@@ -1258,7 +1832,7 @@
         </w:tc>
         <w:tc>
           <w:tcPr>
-            <w:tcW w:w="0" w:type="auto"/>
+            <w:tcW w:w="649" w:type="pct"/>
           </w:tcPr>
           <w:p>
             <w:pPr>
@@ -1275,7 +1849,7 @@
       <w:tr>
         <w:tc>
           <w:tcPr>
-            <w:tcW w:w="0" w:type="auto"/>
+            <w:tcW w:w="1105" w:type="pct"/>
             <w:vAlign w:val="center"/>
           </w:tcPr>
           <w:p>
@@ -1309,7 +1883,7 @@
         </w:tc>
         <w:tc>
           <w:tcPr>
-            <w:tcW w:w="0" w:type="auto"/>
+            <w:tcW w:w="446" w:type="pct"/>
             <w:vAlign w:val="center"/>
           </w:tcPr>
           <w:p>
@@ -1325,7 +1899,7 @@
         </w:tc>
         <w:tc>
           <w:tcPr>
-            <w:tcW w:w="0" w:type="auto"/>
+            <w:tcW w:w="1059" w:type="pct"/>
             <w:vAlign w:val="center"/>
           </w:tcPr>
           <w:p>
@@ -1341,7 +1915,7 @@
         </w:tc>
         <w:tc>
           <w:tcPr>
-            <w:tcW w:w="0" w:type="auto"/>
+            <w:tcW w:w="405" w:type="pct"/>
             <w:vAlign w:val="center"/>
           </w:tcPr>
           <w:p>
@@ -1357,7 +1931,7 @@
         </w:tc>
         <w:tc>
           <w:tcPr>
-            <w:tcW w:w="0" w:type="auto"/>
+            <w:tcW w:w="610" w:type="pct"/>
             <w:vAlign w:val="center"/>
           </w:tcPr>
           <w:p>
@@ -1373,7 +1947,7 @@
         </w:tc>
         <w:tc>
           <w:tcPr>
-            <w:tcW w:w="0" w:type="auto"/>
+            <w:tcW w:w="727" w:type="pct"/>
           </w:tcPr>
           <w:p>
             <w:pPr>
@@ -1388,7 +1962,7 @@
         </w:tc>
         <w:tc>
           <w:tcPr>
-            <w:tcW w:w="0" w:type="auto"/>
+            <w:tcW w:w="649" w:type="pct"/>
           </w:tcPr>
           <w:p>
             <w:pPr>
@@ -1405,7 +1979,7 @@
       <w:tr>
         <w:tc>
           <w:tcPr>
-            <w:tcW w:w="0" w:type="auto"/>
+            <w:tcW w:w="1105" w:type="pct"/>
             <w:vAlign w:val="center"/>
           </w:tcPr>
           <w:p>
@@ -1439,7 +2013,7 @@
         </w:tc>
         <w:tc>
           <w:tcPr>
-            <w:tcW w:w="0" w:type="auto"/>
+            <w:tcW w:w="446" w:type="pct"/>
             <w:vAlign w:val="center"/>
           </w:tcPr>
           <w:p>
@@ -1455,7 +2029,7 @@
         </w:tc>
         <w:tc>
           <w:tcPr>
-            <w:tcW w:w="0" w:type="auto"/>
+            <w:tcW w:w="1059" w:type="pct"/>
             <w:vAlign w:val="center"/>
           </w:tcPr>
           <w:p>
@@ -1477,7 +2051,7 @@
         </w:tc>
         <w:tc>
           <w:tcPr>
-            <w:tcW w:w="0" w:type="auto"/>
+            <w:tcW w:w="405" w:type="pct"/>
             <w:vAlign w:val="center"/>
           </w:tcPr>
           <w:p>
@@ -1493,7 +2067,7 @@
         </w:tc>
         <w:tc>
           <w:tcPr>
-            <w:tcW w:w="0" w:type="auto"/>
+            <w:tcW w:w="610" w:type="pct"/>
             <w:vAlign w:val="center"/>
           </w:tcPr>
           <w:p>
@@ -1509,7 +2083,7 @@
         </w:tc>
         <w:tc>
           <w:tcPr>
-            <w:tcW w:w="0" w:type="auto"/>
+            <w:tcW w:w="727" w:type="pct"/>
           </w:tcPr>
           <w:p>
             <w:pPr>
@@ -1524,7 +2098,7 @@
         </w:tc>
         <w:tc>
           <w:tcPr>
-            <w:tcW w:w="0" w:type="auto"/>
+            <w:tcW w:w="649" w:type="pct"/>
           </w:tcPr>
           <w:p>
             <w:pPr>
@@ -1541,7 +2115,7 @@
       <w:tr>
         <w:tc>
           <w:tcPr>
-            <w:tcW w:w="0" w:type="auto"/>
+            <w:tcW w:w="1105" w:type="pct"/>
             <w:vAlign w:val="center"/>
           </w:tcPr>
           <w:p>
@@ -1575,7 +2149,7 @@
         </w:tc>
         <w:tc>
           <w:tcPr>
-            <w:tcW w:w="0" w:type="auto"/>
+            <w:tcW w:w="446" w:type="pct"/>
             <w:vAlign w:val="center"/>
           </w:tcPr>
           <w:p>
@@ -1591,7 +2165,7 @@
         </w:tc>
         <w:tc>
           <w:tcPr>
-            <w:tcW w:w="0" w:type="auto"/>
+            <w:tcW w:w="1059" w:type="pct"/>
             <w:vAlign w:val="center"/>
           </w:tcPr>
           <w:p>
@@ -1625,7 +2199,7 @@
         </w:tc>
         <w:tc>
           <w:tcPr>
-            <w:tcW w:w="0" w:type="auto"/>
+            <w:tcW w:w="405" w:type="pct"/>
             <w:vAlign w:val="center"/>
           </w:tcPr>
           <w:p>
@@ -1641,7 +2215,7 @@
         </w:tc>
         <w:tc>
           <w:tcPr>
-            <w:tcW w:w="0" w:type="auto"/>
+            <w:tcW w:w="610" w:type="pct"/>
             <w:vAlign w:val="center"/>
           </w:tcPr>
           <w:p>
@@ -1657,7 +2231,7 @@
         </w:tc>
         <w:tc>
           <w:tcPr>
-            <w:tcW w:w="0" w:type="auto"/>
+            <w:tcW w:w="727" w:type="pct"/>
           </w:tcPr>
           <w:p>
             <w:pPr>
@@ -1672,7 +2246,7 @@
         </w:tc>
         <w:tc>
           <w:tcPr>
-            <w:tcW w:w="0" w:type="auto"/>
+            <w:tcW w:w="649" w:type="pct"/>
           </w:tcPr>
           <w:p>
             <w:pPr>
@@ -1689,7 +2263,7 @@
       <w:tr>
         <w:tc>
           <w:tcPr>
-            <w:tcW w:w="0" w:type="auto"/>
+            <w:tcW w:w="1105" w:type="pct"/>
             <w:vAlign w:val="center"/>
           </w:tcPr>
           <w:p>
@@ -1723,7 +2297,7 @@
         </w:tc>
         <w:tc>
           <w:tcPr>
-            <w:tcW w:w="0" w:type="auto"/>
+            <w:tcW w:w="446" w:type="pct"/>
             <w:vAlign w:val="center"/>
           </w:tcPr>
           <w:p>
@@ -1739,7 +2313,7 @@
         </w:tc>
         <w:tc>
           <w:tcPr>
-            <w:tcW w:w="0" w:type="auto"/>
+            <w:tcW w:w="1059" w:type="pct"/>
             <w:vAlign w:val="center"/>
           </w:tcPr>
           <w:p>
@@ -1767,7 +2341,7 @@
         </w:tc>
         <w:tc>
           <w:tcPr>
-            <w:tcW w:w="0" w:type="auto"/>
+            <w:tcW w:w="405" w:type="pct"/>
             <w:vAlign w:val="center"/>
           </w:tcPr>
           <w:p>
@@ -1783,7 +2357,7 @@
         </w:tc>
         <w:tc>
           <w:tcPr>
-            <w:tcW w:w="0" w:type="auto"/>
+            <w:tcW w:w="610" w:type="pct"/>
             <w:vAlign w:val="center"/>
           </w:tcPr>
           <w:p>
@@ -1799,7 +2373,7 @@
         </w:tc>
         <w:tc>
           <w:tcPr>
-            <w:tcW w:w="0" w:type="auto"/>
+            <w:tcW w:w="727" w:type="pct"/>
           </w:tcPr>
           <w:p>
             <w:pPr>
@@ -1814,7 +2388,7 @@
         </w:tc>
         <w:tc>
           <w:tcPr>
-            <w:tcW w:w="0" w:type="auto"/>
+            <w:tcW w:w="649" w:type="pct"/>
           </w:tcPr>
           <w:p>
             <w:pPr>
@@ -1831,7 +2405,7 @@
       <w:tr>
         <w:tc>
           <w:tcPr>
-            <w:tcW w:w="0" w:type="auto"/>
+            <w:tcW w:w="1105" w:type="pct"/>
             <w:vAlign w:val="center"/>
           </w:tcPr>
           <w:p>
@@ -1865,7 +2439,7 @@
         </w:tc>
         <w:tc>
           <w:tcPr>
-            <w:tcW w:w="0" w:type="auto"/>
+            <w:tcW w:w="446" w:type="pct"/>
             <w:vAlign w:val="center"/>
           </w:tcPr>
           <w:p>
@@ -1881,7 +2455,7 @@
         </w:tc>
         <w:tc>
           <w:tcPr>
-            <w:tcW w:w="0" w:type="auto"/>
+            <w:tcW w:w="1059" w:type="pct"/>
             <w:vAlign w:val="center"/>
           </w:tcPr>
           <w:p>
@@ -1909,7 +2483,7 @@
         </w:tc>
         <w:tc>
           <w:tcPr>
-            <w:tcW w:w="0" w:type="auto"/>
+            <w:tcW w:w="405" w:type="pct"/>
             <w:vAlign w:val="center"/>
           </w:tcPr>
           <w:p>
@@ -1925,7 +2499,7 @@
         </w:tc>
         <w:tc>
           <w:tcPr>
-            <w:tcW w:w="0" w:type="auto"/>
+            <w:tcW w:w="610" w:type="pct"/>
             <w:vAlign w:val="center"/>
           </w:tcPr>
           <w:p>
@@ -1941,7 +2515,7 @@
         </w:tc>
         <w:tc>
           <w:tcPr>
-            <w:tcW w:w="0" w:type="auto"/>
+            <w:tcW w:w="727" w:type="pct"/>
           </w:tcPr>
           <w:p>
             <w:pPr>
@@ -1956,7 +2530,7 @@
         </w:tc>
         <w:tc>
           <w:tcPr>
-            <w:tcW w:w="0" w:type="auto"/>
+            <w:tcW w:w="649" w:type="pct"/>
           </w:tcPr>
           <w:p>
             <w:pPr>
@@ -1973,7 +2547,7 @@
       <w:tr>
         <w:tc>
           <w:tcPr>
-            <w:tcW w:w="0" w:type="auto"/>
+            <w:tcW w:w="1105" w:type="pct"/>
             <w:vAlign w:val="center"/>
           </w:tcPr>
           <w:p>
@@ -2007,7 +2581,7 @@
         </w:tc>
         <w:tc>
           <w:tcPr>
-            <w:tcW w:w="0" w:type="auto"/>
+            <w:tcW w:w="446" w:type="pct"/>
             <w:vAlign w:val="center"/>
           </w:tcPr>
           <w:p>
@@ -2023,7 +2597,7 @@
         </w:tc>
         <w:tc>
           <w:tcPr>
-            <w:tcW w:w="0" w:type="auto"/>
+            <w:tcW w:w="1059" w:type="pct"/>
             <w:vAlign w:val="center"/>
           </w:tcPr>
           <w:p>
@@ -2051,7 +2625,7 @@
         </w:tc>
         <w:tc>
           <w:tcPr>
-            <w:tcW w:w="0" w:type="auto"/>
+            <w:tcW w:w="405" w:type="pct"/>
             <w:vAlign w:val="center"/>
           </w:tcPr>
           <w:p>
@@ -2067,7 +2641,7 @@
         </w:tc>
         <w:tc>
           <w:tcPr>
-            <w:tcW w:w="0" w:type="auto"/>
+            <w:tcW w:w="610" w:type="pct"/>
             <w:vAlign w:val="center"/>
           </w:tcPr>
           <w:p>
@@ -2083,7 +2657,7 @@
         </w:tc>
         <w:tc>
           <w:tcPr>
-            <w:tcW w:w="0" w:type="auto"/>
+            <w:tcW w:w="727" w:type="pct"/>
           </w:tcPr>
           <w:p>
             <w:pPr>
@@ -2098,7 +2672,7 @@
         </w:tc>
         <w:tc>
           <w:tcPr>
-            <w:tcW w:w="0" w:type="auto"/>
+            <w:tcW w:w="649" w:type="pct"/>
           </w:tcPr>
           <w:p>
             <w:pPr>
@@ -2115,7 +2689,7 @@
       <w:tr>
         <w:tc>
           <w:tcPr>
-            <w:tcW w:w="0" w:type="auto"/>
+            <w:tcW w:w="1105" w:type="pct"/>
             <w:vAlign w:val="center"/>
           </w:tcPr>
           <w:p>
@@ -2175,7 +2749,7 @@
         </w:tc>
         <w:tc>
           <w:tcPr>
-            <w:tcW w:w="0" w:type="auto"/>
+            <w:tcW w:w="446" w:type="pct"/>
             <w:vAlign w:val="center"/>
           </w:tcPr>
           <w:p>
@@ -2191,7 +2765,7 @@
         </w:tc>
         <w:tc>
           <w:tcPr>
-            <w:tcW w:w="0" w:type="auto"/>
+            <w:tcW w:w="1059" w:type="pct"/>
             <w:vAlign w:val="center"/>
           </w:tcPr>
           <w:p>
@@ -2207,7 +2781,7 @@
         </w:tc>
         <w:tc>
           <w:tcPr>
-            <w:tcW w:w="0" w:type="auto"/>
+            <w:tcW w:w="405" w:type="pct"/>
             <w:vAlign w:val="center"/>
           </w:tcPr>
           <w:p>
@@ -2223,7 +2797,7 @@
         </w:tc>
         <w:tc>
           <w:tcPr>
-            <w:tcW w:w="0" w:type="auto"/>
+            <w:tcW w:w="610" w:type="pct"/>
             <w:vAlign w:val="center"/>
           </w:tcPr>
           <w:p>
@@ -2239,7 +2813,7 @@
         </w:tc>
         <w:tc>
           <w:tcPr>
-            <w:tcW w:w="0" w:type="auto"/>
+            <w:tcW w:w="727" w:type="pct"/>
           </w:tcPr>
           <w:p>
             <w:pPr>
@@ -2254,7 +2828,7 @@
         </w:tc>
         <w:tc>
           <w:tcPr>
-            <w:tcW w:w="0" w:type="auto"/>
+            <w:tcW w:w="649" w:type="pct"/>
           </w:tcPr>
           <w:p>
             <w:pPr>
@@ -2271,7 +2845,7 @@
       <w:tr>
         <w:tc>
           <w:tcPr>
-            <w:tcW w:w="0" w:type="auto"/>
+            <w:tcW w:w="1105" w:type="pct"/>
             <w:vAlign w:val="center"/>
           </w:tcPr>
           <w:p>
@@ -2331,7 +2905,7 @@
         </w:tc>
         <w:tc>
           <w:tcPr>
-            <w:tcW w:w="0" w:type="auto"/>
+            <w:tcW w:w="446" w:type="pct"/>
             <w:vAlign w:val="center"/>
           </w:tcPr>
           <w:p>
@@ -2347,7 +2921,7 @@
         </w:tc>
         <w:tc>
           <w:tcPr>
-            <w:tcW w:w="0" w:type="auto"/>
+            <w:tcW w:w="1059" w:type="pct"/>
             <w:vAlign w:val="center"/>
           </w:tcPr>
           <w:p>
@@ -2363,7 +2937,7 @@
         </w:tc>
         <w:tc>
           <w:tcPr>
-            <w:tcW w:w="0" w:type="auto"/>
+            <w:tcW w:w="405" w:type="pct"/>
             <w:vAlign w:val="center"/>
           </w:tcPr>
           <w:p>
@@ -2379,7 +2953,7 @@
         </w:tc>
         <w:tc>
           <w:tcPr>
-            <w:tcW w:w="0" w:type="auto"/>
+            <w:tcW w:w="610" w:type="pct"/>
             <w:vAlign w:val="center"/>
           </w:tcPr>
           <w:p>
@@ -2395,7 +2969,7 @@
         </w:tc>
         <w:tc>
           <w:tcPr>
-            <w:tcW w:w="0" w:type="auto"/>
+            <w:tcW w:w="727" w:type="pct"/>
           </w:tcPr>
           <w:p>
             <w:pPr>
@@ -2410,7 +2984,7 @@
         </w:tc>
         <w:tc>
           <w:tcPr>
-            <w:tcW w:w="0" w:type="auto"/>
+            <w:tcW w:w="649" w:type="pct"/>
           </w:tcPr>
           <w:p>
             <w:pPr>
@@ -2427,7 +3001,7 @@
       <w:tr>
         <w:tc>
           <w:tcPr>
-            <w:tcW w:w="0" w:type="auto"/>
+            <w:tcW w:w="1105" w:type="pct"/>
             <w:vAlign w:val="center"/>
           </w:tcPr>
           <w:p>
@@ -2487,7 +3061,7 @@
         </w:tc>
         <w:tc>
           <w:tcPr>
-            <w:tcW w:w="0" w:type="auto"/>
+            <w:tcW w:w="446" w:type="pct"/>
             <w:vAlign w:val="center"/>
           </w:tcPr>
           <w:p>
@@ -2503,7 +3077,7 @@
         </w:tc>
         <w:tc>
           <w:tcPr>
-            <w:tcW w:w="0" w:type="auto"/>
+            <w:tcW w:w="1059" w:type="pct"/>
             <w:vAlign w:val="center"/>
           </w:tcPr>
           <w:p>
@@ -2519,7 +3093,7 @@
         </w:tc>
         <w:tc>
           <w:tcPr>
-            <w:tcW w:w="0" w:type="auto"/>
+            <w:tcW w:w="405" w:type="pct"/>
             <w:vAlign w:val="center"/>
           </w:tcPr>
           <w:p>
@@ -2535,7 +3109,7 @@
         </w:tc>
         <w:tc>
           <w:tcPr>
-            <w:tcW w:w="0" w:type="auto"/>
+            <w:tcW w:w="610" w:type="pct"/>
             <w:vAlign w:val="center"/>
           </w:tcPr>
           <w:p>
@@ -2551,7 +3125,7 @@
         </w:tc>
         <w:tc>
           <w:tcPr>
-            <w:tcW w:w="0" w:type="auto"/>
+            <w:tcW w:w="727" w:type="pct"/>
           </w:tcPr>
           <w:p>
             <w:pPr>
@@ -2566,7 +3140,7 @@
         </w:tc>
         <w:tc>
           <w:tcPr>
-            <w:tcW w:w="0" w:type="auto"/>
+            <w:tcW w:w="649" w:type="pct"/>
           </w:tcPr>
           <w:p>
             <w:pPr>
@@ -2583,7 +3157,7 @@
       <w:tr>
         <w:tc>
           <w:tcPr>
-            <w:tcW w:w="0" w:type="auto"/>
+            <w:tcW w:w="1105" w:type="pct"/>
             <w:vAlign w:val="center"/>
           </w:tcPr>
           <w:p>
@@ -2643,7 +3217,7 @@
         </w:tc>
         <w:tc>
           <w:tcPr>
-            <w:tcW w:w="0" w:type="auto"/>
+            <w:tcW w:w="446" w:type="pct"/>
             <w:vAlign w:val="center"/>
           </w:tcPr>
           <w:p>
@@ -2659,7 +3233,7 @@
         </w:tc>
         <w:tc>
           <w:tcPr>
-            <w:tcW w:w="0" w:type="auto"/>
+            <w:tcW w:w="1059" w:type="pct"/>
             <w:vAlign w:val="center"/>
           </w:tcPr>
           <w:p>
@@ -2675,7 +3249,7 @@
         </w:tc>
         <w:tc>
           <w:tcPr>
-            <w:tcW w:w="0" w:type="auto"/>
+            <w:tcW w:w="405" w:type="pct"/>
             <w:vAlign w:val="center"/>
           </w:tcPr>
           <w:p>
@@ -2691,7 +3265,7 @@
         </w:tc>
         <w:tc>
           <w:tcPr>
-            <w:tcW w:w="0" w:type="auto"/>
+            <w:tcW w:w="610" w:type="pct"/>
             <w:vAlign w:val="center"/>
           </w:tcPr>
           <w:p>
@@ -2707,7 +3281,7 @@
         </w:tc>
         <w:tc>
           <w:tcPr>
-            <w:tcW w:w="0" w:type="auto"/>
+            <w:tcW w:w="727" w:type="pct"/>
           </w:tcPr>
           <w:p>
             <w:pPr>
@@ -2722,7 +3296,7 @@
         </w:tc>
         <w:tc>
           <w:tcPr>
-            <w:tcW w:w="0" w:type="auto"/>
+            <w:tcW w:w="649" w:type="pct"/>
           </w:tcPr>
           <w:p>
             <w:pPr>
@@ -2739,7 +3313,7 @@
       <w:tr>
         <w:tc>
           <w:tcPr>
-            <w:tcW w:w="0" w:type="auto"/>
+            <w:tcW w:w="1105" w:type="pct"/>
             <w:vAlign w:val="center"/>
           </w:tcPr>
           <w:p>
@@ -2799,7 +3373,7 @@
         </w:tc>
         <w:tc>
           <w:tcPr>
-            <w:tcW w:w="0" w:type="auto"/>
+            <w:tcW w:w="446" w:type="pct"/>
             <w:vAlign w:val="center"/>
           </w:tcPr>
           <w:p>
@@ -2815,7 +3389,7 @@
         </w:tc>
         <w:tc>
           <w:tcPr>
-            <w:tcW w:w="0" w:type="auto"/>
+            <w:tcW w:w="1059" w:type="pct"/>
             <w:vAlign w:val="center"/>
           </w:tcPr>
           <w:p>
@@ -2831,7 +3405,7 @@
         </w:tc>
         <w:tc>
           <w:tcPr>
-            <w:tcW w:w="0" w:type="auto"/>
+            <w:tcW w:w="405" w:type="pct"/>
             <w:vAlign w:val="center"/>
           </w:tcPr>
           <w:p>
@@ -2847,7 +3421,7 @@
         </w:tc>
         <w:tc>
           <w:tcPr>
-            <w:tcW w:w="0" w:type="auto"/>
+            <w:tcW w:w="610" w:type="pct"/>
             <w:vAlign w:val="center"/>
           </w:tcPr>
           <w:p>
@@ -2863,7 +3437,7 @@
         </w:tc>
         <w:tc>
           <w:tcPr>
-            <w:tcW w:w="0" w:type="auto"/>
+            <w:tcW w:w="727" w:type="pct"/>
           </w:tcPr>
           <w:p>
             <w:pPr>
@@ -2878,7 +3452,7 @@
         </w:tc>
         <w:tc>
           <w:tcPr>
-            <w:tcW w:w="0" w:type="auto"/>
+            <w:tcW w:w="649" w:type="pct"/>
           </w:tcPr>
           <w:p>
             <w:pPr>
@@ -2895,7 +3469,7 @@
       <w:tr>
         <w:tc>
           <w:tcPr>
-            <w:tcW w:w="0" w:type="auto"/>
+            <w:tcW w:w="1105" w:type="pct"/>
             <w:vAlign w:val="center"/>
           </w:tcPr>
           <w:p>
@@ -2955,7 +3529,7 @@
         </w:tc>
         <w:tc>
           <w:tcPr>
-            <w:tcW w:w="0" w:type="auto"/>
+            <w:tcW w:w="446" w:type="pct"/>
             <w:vAlign w:val="center"/>
           </w:tcPr>
           <w:p>
@@ -2971,7 +3545,7 @@
         </w:tc>
         <w:tc>
           <w:tcPr>
-            <w:tcW w:w="0" w:type="auto"/>
+            <w:tcW w:w="1059" w:type="pct"/>
             <w:vAlign w:val="center"/>
           </w:tcPr>
           <w:p>
@@ -2987,7 +3561,7 @@
         </w:tc>
         <w:tc>
           <w:tcPr>
-            <w:tcW w:w="0" w:type="auto"/>
+            <w:tcW w:w="405" w:type="pct"/>
             <w:vAlign w:val="center"/>
           </w:tcPr>
           <w:p>
@@ -3003,7 +3577,7 @@
         </w:tc>
         <w:tc>
           <w:tcPr>
-            <w:tcW w:w="0" w:type="auto"/>
+            <w:tcW w:w="610" w:type="pct"/>
             <w:vAlign w:val="center"/>
           </w:tcPr>
           <w:p>
@@ -3019,7 +3593,7 @@
         </w:tc>
         <w:tc>
           <w:tcPr>
-            <w:tcW w:w="0" w:type="auto"/>
+            <w:tcW w:w="727" w:type="pct"/>
           </w:tcPr>
           <w:p>
             <w:pPr>
@@ -3034,7 +3608,7 @@
         </w:tc>
         <w:tc>
           <w:tcPr>
-            <w:tcW w:w="0" w:type="auto"/>
+            <w:tcW w:w="649" w:type="pct"/>
           </w:tcPr>
           <w:p>
             <w:pPr>
@@ -3144,8 +3718,6 @@
         </w:rPr>
         <w:t>SM sample at 10 fb−1.</w:t>
       </w:r>
-      <w:bookmarkStart w:id="1" w:name="_GoBack"/>
-      <w:bookmarkEnd w:id="1"/>
     </w:p>
     <w:p>
       <w:pPr>
@@ -8803,10 +9375,7 @@
               <w:jc w:val="center"/>
             </w:pPr>
             <w:r>
-              <w:t>−</w:t>
-            </w:r>
-            <w:r>
-              <w:t>0.00024</w:t>
+              <w:t>−0.00024</w:t>
             </w:r>
           </w:p>
         </w:tc>
@@ -9067,10 +9636,7 @@
               <w:jc w:val="center"/>
             </w:pPr>
             <w:r>
-              <w:t>−</w:t>
-            </w:r>
-            <w:r>
-              <w:t>0.94</w:t>
+              <w:t>−0.94</w:t>
             </w:r>
           </w:p>
         </w:tc>
@@ -9233,10 +9799,7 @@
               <w:jc w:val="center"/>
             </w:pPr>
             <w:r>
-              <w:t>−</w:t>
-            </w:r>
-            <w:r>
-              <w:t>0.00032</w:t>
+              <w:t>−0.00032</w:t>
             </w:r>
           </w:p>
         </w:tc>
@@ -9449,10 +10012,7 @@
               <w:jc w:val="center"/>
             </w:pPr>
             <w:r>
-              <w:t>−</w:t>
-            </w:r>
-            <w:r>
-              <w:t>6.2</w:t>
+              <w:t>−6.2</w:t>
             </w:r>
           </w:p>
         </w:tc>
@@ -9500,10 +10060,7 @@
               <w:jc w:val="center"/>
             </w:pPr>
             <w:r>
-              <w:t>−</w:t>
-            </w:r>
-            <w:r>
-              <w:t>0.91</w:t>
+              <w:t>−0.91</w:t>
             </w:r>
           </w:p>
         </w:tc>
@@ -9666,10 +10223,7 @@
               <w:jc w:val="center"/>
             </w:pPr>
             <w:r>
-              <w:t>−</w:t>
-            </w:r>
-            <w:r>
-              <w:t>0.00030</w:t>
+              <w:t>−0.00030</w:t>
             </w:r>
           </w:p>
         </w:tc>
@@ -9882,10 +10436,7 @@
               <w:jc w:val="center"/>
             </w:pPr>
             <w:r>
-              <w:t>−</w:t>
-            </w:r>
-            <w:r>
-              <w:t>6.2</w:t>
+              <w:t>−6.2</w:t>
             </w:r>
           </w:p>
         </w:tc>
@@ -9933,10 +10484,7 @@
               <w:jc w:val="center"/>
             </w:pPr>
             <w:r>
-              <w:t>−</w:t>
-            </w:r>
-            <w:r>
-              <w:t>0.92</w:t>
+              <w:t>−0.92</w:t>
             </w:r>
           </w:p>
         </w:tc>
@@ -10052,13 +10600,7 @@
               <w:rPr>
                 <w:b/>
               </w:rPr>
-              <w:t xml:space="preserve">Fit </w:t>
-            </w:r>
-            <w:r>
-              <w:rPr>
-                <w:b/>
-              </w:rPr>
-              <w:t>cWWW</w:t>
+              <w:t>Fit cWWW</w:t>
             </w:r>
           </w:p>
         </w:tc>
@@ -12053,10 +12595,75 @@
               </w:rPr>
             </w:pPr>
             <w:r>
+              <w:t>0.0029</w:t>
+            </w:r>
+          </w:p>
+        </w:tc>
+        <w:tc>
+          <w:tcPr>
+            <w:tcW w:w="0" w:type="auto"/>
+            <w:shd w:val="clear" w:color="auto" w:fill="E2EFD9" w:themeFill="accent6" w:themeFillTint="33"/>
+            <w:vAlign w:val="center"/>
+          </w:tcPr>
+          <w:p>
+            <w:pPr>
+              <w:pStyle w:val="Table"/>
+              <w:framePr w:hSpace="0" w:wrap="auto" w:vAnchor="margin" w:hAnchor="text" w:xAlign="left" w:yAlign="inline"/>
+              <w:tabs>
+                <w:tab w:val="decimal" w:pos="360"/>
+              </w:tabs>
               <w:rPr>
                 <w:highlight w:val="yellow"/>
               </w:rPr>
-              <w:t>0.0029</w:t>
+            </w:pPr>
+            <w:r>
+              <w:rPr>
+                <w:highlight w:val="cyan"/>
+              </w:rPr>
+              <w:t>0.018</w:t>
+            </w:r>
+          </w:p>
+        </w:tc>
+        <w:tc>
+          <w:tcPr>
+            <w:tcW w:w="0" w:type="auto"/>
+            <w:shd w:val="clear" w:color="auto" w:fill="F2F2F2" w:themeFill="background1" w:themeFillShade="F2"/>
+            <w:vAlign w:val="center"/>
+          </w:tcPr>
+          <w:p>
+            <w:pPr>
+              <w:pStyle w:val="Table"/>
+              <w:framePr w:hSpace="0" w:wrap="auto" w:vAnchor="margin" w:hAnchor="text" w:xAlign="left" w:yAlign="inline"/>
+              <w:tabs>
+                <w:tab w:val="decimal" w:pos="360"/>
+              </w:tabs>
+              <w:rPr>
+                <w:highlight w:val="cyan"/>
+              </w:rPr>
+            </w:pPr>
+            <w:r>
+              <w:rPr>
+                <w:highlight w:val="cyan"/>
+              </w:rPr>
+              <w:t>3.3</w:t>
+            </w:r>
+          </w:p>
+        </w:tc>
+        <w:tc>
+          <w:tcPr>
+            <w:tcW w:w="0" w:type="auto"/>
+            <w:vAlign w:val="center"/>
+          </w:tcPr>
+          <w:p>
+            <w:pPr>
+              <w:pStyle w:val="Table"/>
+              <w:framePr w:hSpace="0" w:wrap="auto" w:vAnchor="margin" w:hAnchor="text" w:xAlign="left" w:yAlign="inline"/>
+              <w:tabs>
+                <w:tab w:val="decimal" w:pos="360"/>
+              </w:tabs>
+            </w:pPr>
+            <w:r>
+              <w:t>−0.00024</w:t>
             </w:r>
           </w:p>
         </w:tc>
@@ -12073,76 +12680,11 @@
               <w:tabs>
                 <w:tab w:val="decimal" w:pos="360"/>
               </w:tabs>
+            </w:pPr>
+            <w:r>
               <w:rPr>
                 <w:highlight w:val="yellow"/>
               </w:rPr>
-            </w:pPr>
-            <w:r>
-              <w:rPr>
-                <w:highlight w:val="yellow"/>
-              </w:rPr>
-              <w:t>0.018</w:t>
-            </w:r>
-          </w:p>
-        </w:tc>
-        <w:tc>
-          <w:tcPr>
-            <w:tcW w:w="0" w:type="auto"/>
-            <w:shd w:val="clear" w:color="auto" w:fill="F2F2F2" w:themeFill="background1" w:themeFillShade="F2"/>
-            <w:vAlign w:val="center"/>
-          </w:tcPr>
-          <w:p>
-            <w:pPr>
-              <w:pStyle w:val="Table"/>
-              <w:framePr w:hSpace="0" w:wrap="auto" w:vAnchor="margin" w:hAnchor="text" w:xAlign="left" w:yAlign="inline"/>
-              <w:tabs>
-                <w:tab w:val="decimal" w:pos="360"/>
-              </w:tabs>
-              <w:rPr>
-                <w:highlight w:val="cyan"/>
-              </w:rPr>
-            </w:pPr>
-            <w:r>
-              <w:rPr>
-                <w:highlight w:val="cyan"/>
-              </w:rPr>
-              <w:t>3.3</w:t>
-            </w:r>
-          </w:p>
-        </w:tc>
-        <w:tc>
-          <w:tcPr>
-            <w:tcW w:w="0" w:type="auto"/>
-            <w:vAlign w:val="center"/>
-          </w:tcPr>
-          <w:p>
-            <w:pPr>
-              <w:pStyle w:val="Table"/>
-              <w:framePr w:hSpace="0" w:wrap="auto" w:vAnchor="margin" w:hAnchor="text" w:xAlign="left" w:yAlign="inline"/>
-              <w:tabs>
-                <w:tab w:val="decimal" w:pos="360"/>
-              </w:tabs>
-            </w:pPr>
-            <w:r>
-              <w:t>−0.00024</w:t>
-            </w:r>
-          </w:p>
-        </w:tc>
-        <w:tc>
-          <w:tcPr>
-            <w:tcW w:w="0" w:type="auto"/>
-            <w:shd w:val="clear" w:color="auto" w:fill="E2EFD9" w:themeFill="accent6" w:themeFillTint="33"/>
-            <w:vAlign w:val="center"/>
-          </w:tcPr>
-          <w:p>
-            <w:pPr>
-              <w:pStyle w:val="Table"/>
-              <w:framePr w:hSpace="0" w:wrap="auto" w:vAnchor="margin" w:hAnchor="text" w:xAlign="left" w:yAlign="inline"/>
-              <w:tabs>
-                <w:tab w:val="decimal" w:pos="360"/>
-              </w:tabs>
-            </w:pPr>
-            <w:r>
               <w:t>0.026</w:t>
             </w:r>
           </w:p>
@@ -12956,13 +13498,7 @@
               <w:rPr>
                 <w:b/>
               </w:rPr>
-              <w:t xml:space="preserve">Fit </w:t>
-            </w:r>
-            <w:r>
-              <w:rPr>
-                <w:b/>
-              </w:rPr>
-              <w:t>cW</w:t>
+              <w:t>Fit cW</w:t>
             </w:r>
           </w:p>
         </w:tc>
@@ -15048,8 +15584,14 @@
               <w:tabs>
                 <w:tab w:val="decimal" w:pos="360"/>
               </w:tabs>
-            </w:pPr>
-            <w:r>
+              <w:rPr>
+                <w:highlight w:val="magenta"/>
+              </w:rPr>
+            </w:pPr>
+            <w:r>
+              <w:rPr>
+                <w:highlight w:val="magenta"/>
+              </w:rPr>
               <w:t>0.041</w:t>
             </w:r>
           </w:p>
@@ -17875,12 +18417,12 @@
                 <w:tab w:val="decimal" w:pos="360"/>
               </w:tabs>
               <w:rPr>
-                <w:highlight w:val="magenta"/>
-              </w:rPr>
-            </w:pPr>
-            <w:r>
-              <w:rPr>
-                <w:highlight w:val="magenta"/>
+                <w:highlight w:val="cyan"/>
+              </w:rPr>
+            </w:pPr>
+            <w:r>
+              <w:rPr>
+                <w:highlight w:val="cyan"/>
               </w:rPr>
               <w:t>2.9</w:t>
             </w:r>
@@ -18722,6 +19264,8 @@
       <w:pPr>
         <w:pStyle w:val="Paragraph"/>
       </w:pPr>
+      <w:bookmarkStart w:id="1" w:name="_GoBack"/>
+      <w:bookmarkEnd w:id="1"/>
     </w:p>
     <w:p>
       <w:pPr>
@@ -18745,6 +19289,7 @@
       <w:pgMar w:top="1440" w:right="1440" w:bottom="1440" w:left="1440" w:header="706" w:footer="706" w:gutter="720"/>
       <w:cols w:space="708"/>
       <w:docGrid w:linePitch="360"/>
+      <w:printerSettings r:id="rId8"/>
     </w:sectPr>
   </w:body>
 </w:document>
@@ -21292,6 +21837,14 @@
       <w:contextualSpacing/>
     </w:pPr>
   </w:style>
+  <w:style w:type="paragraph" w:styleId="Bibliography">
+    <w:name w:val="Bibliography"/>
+    <w:basedOn w:val="Normal"/>
+    <w:next w:val="Normal"/>
+    <w:uiPriority w:val="37"/>
+    <w:unhideWhenUsed/>
+    <w:rsid w:val="009B33B3"/>
+  </w:style>
 </w:styles>
 </file>
 
@@ -21557,11 +22110,11 @@
 </file>
 
 <file path=customXml/item1.xml><?xml version="1.0" encoding="utf-8"?>
-<b:Sources xmlns:b="http://schemas.openxmlformats.org/officeDocument/2006/bibliography" xmlns="http://schemas.openxmlformats.org/officeDocument/2006/bibliography" SelectedStyle="/APA.XSL" StyleName="APA"/>
+<b:Sources xmlns:b="http://schemas.openxmlformats.org/officeDocument/2006/bibliography" xmlns="http://schemas.openxmlformats.org/officeDocument/2006/bibliography" SelectedStyle="/TURABIAN.XSL" StyleName="Turabian"/>
 </file>
 
 <file path=customXml/itemProps1.xml><?xml version="1.0" encoding="utf-8"?>
-<ds:datastoreItem xmlns:ds="http://schemas.openxmlformats.org/officeDocument/2006/customXml" ds:itemID="{75947A92-5F8F-214C-893B-5B91EC97E5DD}">
+<ds:datastoreItem xmlns:ds="http://schemas.openxmlformats.org/officeDocument/2006/customXml" ds:itemID="{E6040BB1-E7A8-2649-9C65-0DCEAD5605A7}">
   <ds:schemaRefs>
     <ds:schemaRef ds:uri="http://schemas.openxmlformats.org/officeDocument/2006/bibliography"/>
   </ds:schemaRefs>

</xml_diff>